<commit_message>
Worked on Resume more - Santa Monica
</commit_message>
<xml_diff>
--- a/Santa Monica Studio/ShantanuMane - Activities_Santa Monica Studio.docx
+++ b/Santa Monica Studio/ShantanuMane - Activities_Santa Monica Studio.docx
@@ -10,6 +10,209 @@
           <w:szCs w:val="20"/>
         </w:rPr>
       </w:pPr>
+      <w:proofErr w:type="spellStart"/>
+      <w:r>
+        <w:rPr>
+          <w:b/>
+          <w:sz w:val="22"/>
+          <w:szCs w:val="20"/>
+        </w:rPr>
+        <w:t>MaVRick</w:t>
+      </w:r>
+      <w:proofErr w:type="spellEnd"/>
+      <w:r>
+        <w:rPr>
+          <w:b/>
+          <w:sz w:val="22"/>
+          <w:szCs w:val="20"/>
+        </w:rPr>
+        <w:t xml:space="preserve"> </w:t>
+      </w:r>
+      <w:r>
+        <w:rPr>
+          <w:sz w:val="20"/>
+          <w:szCs w:val="20"/>
+        </w:rPr>
+        <w:t>-</w:t>
+      </w:r>
+      <w:r>
+        <w:rPr>
+          <w:i/>
+          <w:sz w:val="20"/>
+          <w:szCs w:val="20"/>
+        </w:rPr>
+        <w:t xml:space="preserve"> Gameplay Programmer - UE4, Blueprints</w:t>
+      </w:r>
+      <w:r>
+        <w:rPr>
+          <w:i/>
+          <w:sz w:val="20"/>
+          <w:szCs w:val="20"/>
+        </w:rPr>
+        <w:t xml:space="preserve"> </w:t>
+      </w:r>
+      <w:r>
+        <w:rPr>
+          <w:sz w:val="20"/>
+          <w:szCs w:val="20"/>
+        </w:rPr>
+        <w:t xml:space="preserve">- Published April 2018 on </w:t>
+      </w:r>
+      <w:hyperlink r:id="rId5" w:history="1">
+        <w:r>
+          <w:rPr>
+            <w:rStyle w:val="Hyperlink"/>
+            <w:sz w:val="20"/>
+            <w:szCs w:val="20"/>
+          </w:rPr>
+          <w:t>Play Store</w:t>
+        </w:r>
+      </w:hyperlink>
+      <w:r>
+        <w:rPr>
+          <w:sz w:val="20"/>
+          <w:szCs w:val="20"/>
+        </w:rPr>
+        <w:t xml:space="preserve"> and </w:t>
+      </w:r>
+      <w:hyperlink r:id="rId6" w:history="1">
+        <w:r>
+          <w:rPr>
+            <w:rStyle w:val="Hyperlink"/>
+            <w:sz w:val="20"/>
+            <w:szCs w:val="20"/>
+          </w:rPr>
+          <w:t>itch.io</w:t>
+        </w:r>
+      </w:hyperlink>
+    </w:p>
+    <w:p>
+      <w:pPr>
+        <w:rPr>
+          <w:sz w:val="20"/>
+          <w:szCs w:val="20"/>
+        </w:rPr>
+      </w:pPr>
+      <w:r>
+        <w:rPr>
+          <w:sz w:val="20"/>
+          <w:szCs w:val="20"/>
+        </w:rPr>
+        <w:t>An action game where you pinball and charge at enemies with your fists to send them flying out with an explosion.</w:t>
+      </w:r>
+    </w:p>
+    <w:p>
+      <w:pPr>
+        <w:pStyle w:val="ListParagraph"/>
+        <w:numPr>
+          <w:ilvl w:val="0"/>
+          <w:numId w:val="4"/>
+        </w:numPr>
+        <w:rPr>
+          <w:sz w:val="20"/>
+          <w:szCs w:val="20"/>
+        </w:rPr>
+      </w:pPr>
+      <w:r>
+        <w:rPr>
+          <w:sz w:val="20"/>
+          <w:szCs w:val="20"/>
+        </w:rPr>
+        <w:t>Implemented a spawn system allowing to create desired intensity in the game by tuning the difficulty of each set of spawned waves and the threshold to spawn every new wave.</w:t>
+      </w:r>
+    </w:p>
+    <w:p>
+      <w:pPr>
+        <w:pStyle w:val="ListParagraph"/>
+        <w:numPr>
+          <w:ilvl w:val="0"/>
+          <w:numId w:val="4"/>
+        </w:numPr>
+        <w:rPr>
+          <w:sz w:val="20"/>
+          <w:szCs w:val="20"/>
+        </w:rPr>
+      </w:pPr>
+      <w:r>
+        <w:rPr>
+          <w:sz w:val="20"/>
+          <w:szCs w:val="20"/>
+        </w:rPr>
+        <w:t>Worked single-handedly on the ‘Fighter’ enemy AI that blocks attacks from the front, needs to be stunned from behind before being able to take damage and can do a short-range charge at the player.</w:t>
+      </w:r>
+    </w:p>
+    <w:p>
+      <w:pPr>
+        <w:pStyle w:val="ListParagraph"/>
+        <w:numPr>
+          <w:ilvl w:val="0"/>
+          <w:numId w:val="4"/>
+        </w:numPr>
+        <w:rPr>
+          <w:sz w:val="20"/>
+          <w:szCs w:val="20"/>
+        </w:rPr>
+      </w:pPr>
+      <w:r>
+        <w:rPr>
+          <w:sz w:val="20"/>
+          <w:szCs w:val="20"/>
+        </w:rPr>
+        <w:t>Setup complete animation state machines for the ‘Fighter’ and ‘Shotgunner’ enemies.</w:t>
+      </w:r>
+    </w:p>
+    <w:p>
+      <w:pPr>
+        <w:numPr>
+          <w:ilvl w:val="0"/>
+          <w:numId w:val="4"/>
+        </w:numPr>
+        <w:rPr>
+          <w:sz w:val="20"/>
+          <w:szCs w:val="20"/>
+        </w:rPr>
+      </w:pPr>
+      <w:r>
+        <w:rPr>
+          <w:sz w:val="20"/>
+          <w:szCs w:val="20"/>
+        </w:rPr>
+        <w:t>Design</w:t>
+      </w:r>
+      <w:r>
+        <w:rPr>
+          <w:sz w:val="20"/>
+          <w:szCs w:val="20"/>
+        </w:rPr>
+        <w:t>ed</w:t>
+      </w:r>
+      <w:r>
+        <w:rPr>
+          <w:sz w:val="20"/>
+          <w:szCs w:val="20"/>
+        </w:rPr>
+        <w:t xml:space="preserve"> player abilities and enemies to create intense and high-octane gameplay.</w:t>
+      </w:r>
+    </w:p>
+    <w:p>
+      <w:pPr>
+        <w:rPr>
+          <w:b/>
+          <w:sz w:val="22"/>
+          <w:szCs w:val="20"/>
+        </w:rPr>
+      </w:pPr>
+    </w:p>
+    <w:p>
+      <w:pPr>
+        <w:rPr>
+          <w:b/>
+          <w:sz w:val="20"/>
+          <w:szCs w:val="20"/>
+        </w:rPr>
+      </w:pPr>
+      <w:bookmarkStart w:id="0" w:name="_GoBack"/>
+      <w:bookmarkEnd w:id="0"/>
       <w:r>
         <w:rPr>
           <w:b/>
@@ -192,8 +395,6 @@
           <w:szCs w:val="20"/>
         </w:rPr>
       </w:pPr>
-      <w:bookmarkStart w:id="0" w:name="_GoBack"/>
-      <w:bookmarkEnd w:id="0"/>
       <w:r>
         <w:rPr>
           <w:b/>
@@ -233,7 +434,7 @@
         </w:rPr>
         <w:t xml:space="preserve">Published on </w:t>
       </w:r>
-      <w:hyperlink r:id="rId5" w:history="1">
+      <w:hyperlink r:id="rId7" w:history="1">
         <w:r>
           <w:rPr>
             <w:rStyle w:val="Hyperlink"/>
@@ -630,6 +831,119 @@
 <file path=word/numbering.xml><?xml version="1.0" encoding="utf-8"?>
 <w:numbering xmlns:wpc="http://schemas.microsoft.com/office/word/2010/wordprocessingCanvas" xmlns:cx="http://schemas.microsoft.com/office/drawing/2014/chartex" xmlns:cx1="http://schemas.microsoft.com/office/drawing/2015/9/8/chartex" xmlns:cx2="http://schemas.microsoft.com/office/drawing/2015/10/21/chartex" xmlns:cx3="http://schemas.microsoft.com/office/drawing/2016/5/9/chartex" xmlns:cx4="http://schemas.microsoft.com/office/drawing/2016/5/10/chartex" xmlns:cx5="http://schemas.microsoft.com/office/drawing/2016/5/11/chartex" xmlns:cx6="http://schemas.microsoft.com/office/drawing/2016/5/12/chartex" xmlns:cx7="http://schemas.microsoft.com/office/drawing/2016/5/13/chartex" xmlns:cx8="http://schemas.microsoft.com/office/drawing/2016/5/14/chartex" xmlns:mc="http://schemas.openxmlformats.org/markup-compatibility/2006" xmlns:aink="http://schemas.microsoft.com/office/drawing/2016/ink" xmlns:am3d="http://schemas.microsoft.com/office/drawing/2017/model3d" xmlns:o="urn:schemas-microsoft-com:office:office" xmlns:r="http://schemas.openxmlformats.org/officeDocument/2006/relationships" xmlns:m="http://schemas.openxmlformats.org/officeDocument/2006/math" xmlns:v="urn:schemas-microsoft-com:vml" xmlns:wp14="http://schemas.microsoft.com/office/word/2010/wordprocessingDrawing" xmlns:wp="http://schemas.openxmlformats.org/drawingml/2006/wordprocessingDrawing" xmlns:w10="urn:schemas-microsoft-com:office:word" xmlns:w="http://schemas.openxmlformats.org/wordprocessingml/2006/main" xmlns:w14="http://schemas.microsoft.com/office/word/2010/wordml" xmlns:w15="http://schemas.microsoft.com/office/word/2012/wordml" xmlns:w16cid="http://schemas.microsoft.com/office/word/2016/wordml/cid" xmlns:w16se="http://schemas.microsoft.com/office/word/2015/wordml/symex" xmlns:wpg="http://schemas.microsoft.com/office/word/2010/wordprocessingGroup" xmlns:wpi="http://schemas.microsoft.com/office/word/2010/wordprocessingInk" xmlns:wne="http://schemas.microsoft.com/office/word/2006/wordml" xmlns:wps="http://schemas.microsoft.com/office/word/2010/wordprocessingShape" mc:Ignorable="w14 w15 w16se w16cid wp14">
   <w:abstractNum w:abstractNumId="0" w15:restartNumberingAfterBreak="0">
+    <w:nsid w:val="243E074F"/>
+    <w:multiLevelType w:val="hybridMultilevel"/>
+    <w:tmpl w:val="00028BCA"/>
+    <w:lvl w:ilvl="0" w:tplc="DB26DD7E">
+      <w:start w:val="1"/>
+      <w:numFmt w:val="bullet"/>
+      <w:lvlText w:val=""/>
+      <w:lvlJc w:val="left"/>
+      <w:pPr>
+        <w:ind w:left="360" w:hanging="360"/>
+      </w:pPr>
+      <w:rPr>
+        <w:rFonts w:ascii="Symbol" w:hAnsi="Symbol" w:hint="default"/>
+      </w:rPr>
+    </w:lvl>
+    <w:lvl w:ilvl="1" w:tplc="04090003" w:tentative="1">
+      <w:start w:val="1"/>
+      <w:numFmt w:val="bullet"/>
+      <w:lvlText w:val="o"/>
+      <w:lvlJc w:val="left"/>
+      <w:pPr>
+        <w:ind w:left="1080" w:hanging="360"/>
+      </w:pPr>
+      <w:rPr>
+        <w:rFonts w:ascii="Courier New" w:hAnsi="Courier New" w:cs="Courier New" w:hint="default"/>
+      </w:rPr>
+    </w:lvl>
+    <w:lvl w:ilvl="2" w:tplc="04090005" w:tentative="1">
+      <w:start w:val="1"/>
+      <w:numFmt w:val="bullet"/>
+      <w:lvlText w:val=""/>
+      <w:lvlJc w:val="left"/>
+      <w:pPr>
+        <w:ind w:left="1800" w:hanging="360"/>
+      </w:pPr>
+      <w:rPr>
+        <w:rFonts w:ascii="Wingdings" w:hAnsi="Wingdings" w:hint="default"/>
+      </w:rPr>
+    </w:lvl>
+    <w:lvl w:ilvl="3" w:tplc="04090001" w:tentative="1">
+      <w:start w:val="1"/>
+      <w:numFmt w:val="bullet"/>
+      <w:lvlText w:val=""/>
+      <w:lvlJc w:val="left"/>
+      <w:pPr>
+        <w:ind w:left="2520" w:hanging="360"/>
+      </w:pPr>
+      <w:rPr>
+        <w:rFonts w:ascii="Symbol" w:hAnsi="Symbol" w:hint="default"/>
+      </w:rPr>
+    </w:lvl>
+    <w:lvl w:ilvl="4" w:tplc="04090003" w:tentative="1">
+      <w:start w:val="1"/>
+      <w:numFmt w:val="bullet"/>
+      <w:lvlText w:val="o"/>
+      <w:lvlJc w:val="left"/>
+      <w:pPr>
+        <w:ind w:left="3240" w:hanging="360"/>
+      </w:pPr>
+      <w:rPr>
+        <w:rFonts w:ascii="Courier New" w:hAnsi="Courier New" w:cs="Courier New" w:hint="default"/>
+      </w:rPr>
+    </w:lvl>
+    <w:lvl w:ilvl="5" w:tplc="04090005" w:tentative="1">
+      <w:start w:val="1"/>
+      <w:numFmt w:val="bullet"/>
+      <w:lvlText w:val=""/>
+      <w:lvlJc w:val="left"/>
+      <w:pPr>
+        <w:ind w:left="3960" w:hanging="360"/>
+      </w:pPr>
+      <w:rPr>
+        <w:rFonts w:ascii="Wingdings" w:hAnsi="Wingdings" w:hint="default"/>
+      </w:rPr>
+    </w:lvl>
+    <w:lvl w:ilvl="6" w:tplc="04090001" w:tentative="1">
+      <w:start w:val="1"/>
+      <w:numFmt w:val="bullet"/>
+      <w:lvlText w:val=""/>
+      <w:lvlJc w:val="left"/>
+      <w:pPr>
+        <w:ind w:left="4680" w:hanging="360"/>
+      </w:pPr>
+      <w:rPr>
+        <w:rFonts w:ascii="Symbol" w:hAnsi="Symbol" w:hint="default"/>
+      </w:rPr>
+    </w:lvl>
+    <w:lvl w:ilvl="7" w:tplc="04090003" w:tentative="1">
+      <w:start w:val="1"/>
+      <w:numFmt w:val="bullet"/>
+      <w:lvlText w:val="o"/>
+      <w:lvlJc w:val="left"/>
+      <w:pPr>
+        <w:ind w:left="5400" w:hanging="360"/>
+      </w:pPr>
+      <w:rPr>
+        <w:rFonts w:ascii="Courier New" w:hAnsi="Courier New" w:cs="Courier New" w:hint="default"/>
+      </w:rPr>
+    </w:lvl>
+    <w:lvl w:ilvl="8" w:tplc="04090005" w:tentative="1">
+      <w:start w:val="1"/>
+      <w:numFmt w:val="bullet"/>
+      <w:lvlText w:val=""/>
+      <w:lvlJc w:val="left"/>
+      <w:pPr>
+        <w:ind w:left="6120" w:hanging="360"/>
+      </w:pPr>
+      <w:rPr>
+        <w:rFonts w:ascii="Wingdings" w:hAnsi="Wingdings" w:hint="default"/>
+      </w:rPr>
+    </w:lvl>
+  </w:abstractNum>
+  <w:abstractNum w:abstractNumId="1" w15:restartNumberingAfterBreak="0">
     <w:nsid w:val="3BC9579C"/>
     <w:multiLevelType w:val="hybridMultilevel"/>
     <w:tmpl w:val="8A426D50"/>
@@ -742,7 +1056,7 @@
       </w:rPr>
     </w:lvl>
   </w:abstractNum>
-  <w:abstractNum w:abstractNumId="1" w15:restartNumberingAfterBreak="0">
+  <w:abstractNum w:abstractNumId="2" w15:restartNumberingAfterBreak="0">
     <w:nsid w:val="5EF34DAB"/>
     <w:multiLevelType w:val="hybridMultilevel"/>
     <w:tmpl w:val="FBEC319C"/>
@@ -855,7 +1169,7 @@
       </w:rPr>
     </w:lvl>
   </w:abstractNum>
-  <w:abstractNum w:abstractNumId="2" w15:restartNumberingAfterBreak="0">
+  <w:abstractNum w:abstractNumId="3" w15:restartNumberingAfterBreak="0">
     <w:nsid w:val="611B0D1A"/>
     <w:multiLevelType w:val="hybridMultilevel"/>
     <w:tmpl w:val="B5E83236"/>
@@ -969,13 +1283,16 @@
     </w:lvl>
   </w:abstractNum>
   <w:num w:numId="1">
+    <w:abstractNumId w:val="2"/>
+  </w:num>
+  <w:num w:numId="2">
     <w:abstractNumId w:val="1"/>
   </w:num>
-  <w:num w:numId="2">
+  <w:num w:numId="3">
+    <w:abstractNumId w:val="3"/>
+  </w:num>
+  <w:num w:numId="4">
     <w:abstractNumId w:val="0"/>
-  </w:num>
-  <w:num w:numId="3">
-    <w:abstractNumId w:val="2"/>
   </w:num>
 </w:numbering>
 </file>

</xml_diff>